<commit_message>
modifica mod dominio e inizio ssd
</commit_message>
<xml_diff>
--- a/Gestire ricette - esame/3 - UC dettagliato.docx
+++ b/Gestire ricette - esame/3 - UC dettagliato.docx
@@ -433,6 +433,9 @@
             <w:r>
               <w:t>assegnandole un nome</w:t>
             </w:r>
+            <w:r>
+              <w:t xml:space="preserve"> e specificando opzionalmente un autore</w:t>
+            </w:r>
           </w:p>
         </w:tc>
         <w:tc>
@@ -523,25 +526,13 @@
               <w:jc w:val="left"/>
             </w:pPr>
             <w:r>
-              <w:t xml:space="preserve">Aggiunge </w:t>
-            </w:r>
-            <w:r>
-              <w:t xml:space="preserve">uno o più </w:t>
-            </w:r>
-            <w:r>
-              <w:t>passi</w:t>
-            </w:r>
-            <w:r>
-              <w:t xml:space="preserve">, specificando </w:t>
-            </w:r>
-            <w:r>
-              <w:t>in quale sezione</w:t>
-            </w:r>
-            <w:r>
-              <w:t xml:space="preserve"> e posizione</w:t>
-            </w:r>
-            <w:r>
-              <w:t xml:space="preserve"> inserirli</w:t>
+              <w:t xml:space="preserve">Opzionalmente aggiunge </w:t>
+            </w:r>
+            <w:r>
+              <w:t xml:space="preserve">delle informazioni sulla </w:t>
+            </w:r>
+            <w:r>
+              <w:t>ricetta/preparazione</w:t>
             </w:r>
           </w:p>
         </w:tc>
@@ -565,10 +556,7 @@
               <w:jc w:val="left"/>
             </w:pPr>
             <w:r>
-              <w:t xml:space="preserve">Registra i </w:t>
-            </w:r>
-            <w:r>
-              <w:t>passi</w:t>
+              <w:t>Registra le informazioni</w:t>
             </w:r>
           </w:p>
         </w:tc>
@@ -624,13 +612,22 @@
               <w:t xml:space="preserve">Aggiunge </w:t>
             </w:r>
             <w:r>
-              <w:t>uno o più</w:t>
-            </w:r>
-            <w:r>
-              <w:t xml:space="preserve"> ingredienti</w:t>
-            </w:r>
-            <w:r>
-              <w:t>, specificandone le dosi</w:t>
+              <w:t xml:space="preserve">uno o più </w:t>
+            </w:r>
+            <w:r>
+              <w:t>passi</w:t>
+            </w:r>
+            <w:r>
+              <w:t xml:space="preserve">, specificando </w:t>
+            </w:r>
+            <w:r>
+              <w:t>in quale sezione</w:t>
+            </w:r>
+            <w:r>
+              <w:t xml:space="preserve"> e posizione</w:t>
+            </w:r>
+            <w:r>
+              <w:t xml:space="preserve"> inserirli</w:t>
             </w:r>
           </w:p>
         </w:tc>
@@ -654,7 +651,10 @@
               <w:jc w:val="left"/>
             </w:pPr>
             <w:r>
-              <w:t>Registra gli ingredienti</w:t>
+              <w:t xml:space="preserve">Registra i </w:t>
+            </w:r>
+            <w:r>
+              <w:t>passi</w:t>
             </w:r>
           </w:p>
         </w:tc>
@@ -705,24 +705,18 @@
           <w:p>
             <w:pPr>
               <w:jc w:val="left"/>
-              <w:rPr>
-                <w:highlight w:val="white"/>
-              </w:rPr>
-            </w:pPr>
-            <w:r>
-              <w:t>Aggiunge</w:t>
-            </w:r>
-            <w:r>
-              <w:t xml:space="preserve"> </w:t>
-            </w:r>
-            <w:r>
-              <w:t xml:space="preserve">le porzioni e la quantità di preparato realizzabili con </w:t>
-            </w:r>
-            <w:r>
-              <w:t>le dosi degli ingredienti</w:t>
-            </w:r>
-            <w:r>
-              <w:t xml:space="preserve">  </w:t>
+            </w:pPr>
+            <w:r>
+              <w:t xml:space="preserve">Aggiunge </w:t>
+            </w:r>
+            <w:r>
+              <w:t>uno o più</w:t>
+            </w:r>
+            <w:r>
+              <w:t xml:space="preserve"> ingredienti</w:t>
+            </w:r>
+            <w:r>
+              <w:t>, specificandone le dosi</w:t>
             </w:r>
           </w:p>
         </w:tc>
@@ -744,27 +738,9 @@
           <w:p>
             <w:pPr>
               <w:jc w:val="left"/>
-              <w:rPr>
-                <w:highlight w:val="white"/>
-              </w:rPr>
-            </w:pPr>
-            <w:r>
-              <w:rPr>
-                <w:highlight w:val="white"/>
-              </w:rPr>
-              <w:t xml:space="preserve">Registra </w:t>
-            </w:r>
-            <w:r>
-              <w:rPr>
-                <w:highlight w:val="white"/>
-              </w:rPr>
-              <w:t>le porzioni</w:t>
-            </w:r>
-            <w:r>
-              <w:rPr>
-                <w:highlight w:val="white"/>
-              </w:rPr>
-              <w:t xml:space="preserve"> e la quantità</w:t>
+            </w:pPr>
+            <w:r>
+              <w:t>Registra gli ingredienti</w:t>
             </w:r>
           </w:p>
         </w:tc>
@@ -816,6 +792,116 @@
             <w:pPr>
               <w:jc w:val="left"/>
               <w:rPr>
+                <w:highlight w:val="white"/>
+              </w:rPr>
+            </w:pPr>
+            <w:r>
+              <w:t>Aggiunge</w:t>
+            </w:r>
+            <w:r>
+              <w:t xml:space="preserve"> </w:t>
+            </w:r>
+            <w:r>
+              <w:t xml:space="preserve">le porzioni e la quantità di preparato realizzabili con </w:t>
+            </w:r>
+            <w:r>
+              <w:t>le dosi degli ingredienti</w:t>
+            </w:r>
+            <w:r>
+              <w:t xml:space="preserve">  </w:t>
+            </w:r>
+          </w:p>
+        </w:tc>
+        <w:tc>
+          <w:tcPr>
+            <w:tcW w:w="4830" w:type="dxa"/>
+            <w:tcBorders>
+              <w:bottom w:val="single" w:sz="8" w:space="0" w:color="000000"/>
+              <w:right w:val="single" w:sz="8" w:space="0" w:color="000000"/>
+            </w:tcBorders>
+            <w:shd w:val="clear" w:color="auto" w:fill="auto"/>
+            <w:tcMar>
+              <w:top w:w="100" w:type="dxa"/>
+              <w:left w:w="100" w:type="dxa"/>
+              <w:bottom w:w="100" w:type="dxa"/>
+              <w:right w:w="100" w:type="dxa"/>
+            </w:tcMar>
+          </w:tcPr>
+          <w:p>
+            <w:pPr>
+              <w:jc w:val="left"/>
+              <w:rPr>
+                <w:highlight w:val="white"/>
+              </w:rPr>
+            </w:pPr>
+            <w:r>
+              <w:rPr>
+                <w:highlight w:val="white"/>
+              </w:rPr>
+              <w:t xml:space="preserve">Registra </w:t>
+            </w:r>
+            <w:r>
+              <w:rPr>
+                <w:highlight w:val="white"/>
+              </w:rPr>
+              <w:t>le porzioni</w:t>
+            </w:r>
+            <w:r>
+              <w:rPr>
+                <w:highlight w:val="white"/>
+              </w:rPr>
+              <w:t xml:space="preserve"> e la quantità</w:t>
+            </w:r>
+          </w:p>
+        </w:tc>
+      </w:tr>
+      <w:tr>
+        <w:tc>
+          <w:tcPr>
+            <w:tcW w:w="570" w:type="dxa"/>
+            <w:tcBorders>
+              <w:left w:val="single" w:sz="8" w:space="0" w:color="000000"/>
+              <w:bottom w:val="single" w:sz="8" w:space="0" w:color="000000"/>
+              <w:right w:val="single" w:sz="8" w:space="0" w:color="000000"/>
+            </w:tcBorders>
+            <w:shd w:val="clear" w:color="auto" w:fill="auto"/>
+            <w:tcMar>
+              <w:top w:w="100" w:type="dxa"/>
+              <w:left w:w="100" w:type="dxa"/>
+              <w:bottom w:w="100" w:type="dxa"/>
+              <w:right w:w="100" w:type="dxa"/>
+            </w:tcMar>
+          </w:tcPr>
+          <w:p>
+            <w:pPr>
+              <w:pStyle w:val="Titolo3"/>
+              <w:spacing w:before="0"/>
+              <w:jc w:val="left"/>
+            </w:pPr>
+            <w:r>
+              <w:t>6</w:t>
+            </w:r>
+          </w:p>
+        </w:tc>
+        <w:tc>
+          <w:tcPr>
+            <w:tcW w:w="5115" w:type="dxa"/>
+            <w:tcBorders>
+              <w:bottom w:val="single" w:sz="8" w:space="0" w:color="000000"/>
+              <w:right w:val="single" w:sz="8" w:space="0" w:color="000000"/>
+            </w:tcBorders>
+            <w:shd w:val="clear" w:color="auto" w:fill="auto"/>
+            <w:tcMar>
+              <w:top w:w="100" w:type="dxa"/>
+              <w:left w:w="100" w:type="dxa"/>
+              <w:bottom w:w="100" w:type="dxa"/>
+              <w:right w:w="100" w:type="dxa"/>
+            </w:tcMar>
+          </w:tcPr>
+          <w:p>
+            <w:pPr>
+              <w:jc w:val="left"/>
+              <w:rPr>
                 <w:iCs/>
                 <w:highlight w:val="white"/>
               </w:rPr>
@@ -880,7 +966,7 @@
               <w:jc w:val="left"/>
             </w:pPr>
             <w:r>
-              <w:t>6</w:t>
+              <w:t>7</w:t>
             </w:r>
           </w:p>
         </w:tc>
@@ -970,7 +1056,7 @@
               <w:jc w:val="left"/>
             </w:pPr>
             <w:r>
-              <w:t>7</w:t>
+              <w:t>8</w:t>
             </w:r>
           </w:p>
         </w:tc>
@@ -1181,7 +1267,7 @@
             <w:bookmarkEnd w:id="4"/>
             <w:r>
               <w:lastRenderedPageBreak/>
-              <w:t>8</w:t>
+              <w:t>9</w:t>
             </w:r>
           </w:p>
         </w:tc>
@@ -1265,7 +1351,7 @@
               <w:jc w:val="left"/>
             </w:pPr>
             <w:r>
-              <w:t>9</w:t>
+              <w:t>10</w:t>
             </w:r>
           </w:p>
         </w:tc>
@@ -1444,7 +1530,7 @@
               <w:jc w:val="left"/>
             </w:pPr>
             <w:r>
-              <w:t>10</w:t>
+              <w:t>11</w:t>
             </w:r>
           </w:p>
         </w:tc>
@@ -2055,7 +2141,7 @@
                 <w:rFonts w:eastAsia="Times New Roman" w:cs="Times New Roman"/>
                 <w:color w:val="000000"/>
               </w:rPr>
-              <w:t>, pertanto non si può proseguire.</w:t>
+              <w:t>, pertanto non si può proseguire</w:t>
             </w:r>
           </w:p>
         </w:tc>
@@ -2499,7 +2585,7 @@
                 <w:rFonts w:eastAsia="Times New Roman" w:cs="Times New Roman"/>
                 <w:color w:val="000000"/>
               </w:rPr>
-              <w:t>, pertanto non si può proseguire.</w:t>
+              <w:t>, pertanto non si può proseguire</w:t>
             </w:r>
           </w:p>
         </w:tc>
@@ -2951,7 +3037,21 @@
                 <w:rFonts w:eastAsia="Times New Roman" w:cs="Times New Roman"/>
                 <w:color w:val="000000"/>
               </w:rPr>
-              <w:t>è in uso in qualche menù, pertanto non si può proseguire.</w:t>
+              <w:t>è in uso in qual</w:t>
+            </w:r>
+            <w:r>
+              <w:rPr>
+                <w:rFonts w:eastAsia="Times New Roman" w:cs="Times New Roman"/>
+                <w:color w:val="000000"/>
+              </w:rPr>
+              <w:t>c</w:t>
+            </w:r>
+            <w:r>
+              <w:rPr>
+                <w:rFonts w:eastAsia="Times New Roman" w:cs="Times New Roman"/>
+                <w:color w:val="000000"/>
+              </w:rPr>
+              <w:t>he menù, pertanto non si può proseguire</w:t>
             </w:r>
           </w:p>
         </w:tc>
@@ -3625,7 +3725,7 @@
                 <w:rFonts w:eastAsia="Times New Roman" w:cs="Times New Roman"/>
                 <w:color w:val="000000"/>
               </w:rPr>
-              <w:t>, pertanto non si può proseguire.</w:t>
+              <w:t>, pertanto non si può proseguire</w:t>
             </w:r>
           </w:p>
         </w:tc>
@@ -4107,7 +4207,7 @@
                 <w:rFonts w:eastAsia="Times New Roman" w:cs="Times New Roman"/>
                 <w:color w:val="000000"/>
               </w:rPr>
-              <w:t>è in uso in qualche menù, pertanto non si può proseguire.</w:t>
+              <w:t>è in uso in qualche menù, pertanto non si può proseguire</w:t>
             </w:r>
           </w:p>
         </w:tc>
@@ -4436,16 +4536,20 @@
       </w:tr>
     </w:tbl>
     <w:p/>
+    <w:p/>
     <w:p>
       <w:pPr>
         <w:pStyle w:val="Titolo1"/>
         <w:spacing w:after="0"/>
       </w:pPr>
       <w:r>
-        <w:t xml:space="preserve"> </w:t>
-      </w:r>
-      <w:r>
-        <w:t>Estensione 2a</w:t>
+        <w:t xml:space="preserve">Estensione </w:t>
+      </w:r>
+      <w:r>
+        <w:t>2</w:t>
+      </w:r>
+      <w:r>
+        <w:t>a</w:t>
       </w:r>
     </w:p>
     <w:tbl>
@@ -4578,7 +4682,10 @@
               <w:jc w:val="left"/>
             </w:pPr>
             <w:r>
-              <w:t>2a.1</w:t>
+              <w:t>2</w:t>
+            </w:r>
+            <w:r>
+              <w:t>a.1</w:t>
             </w:r>
           </w:p>
         </w:tc>
@@ -4602,13 +4709,13 @@
               <w:jc w:val="left"/>
             </w:pPr>
             <w:r>
-              <w:t>M</w:t>
-            </w:r>
-            <w:r>
-              <w:t xml:space="preserve">odifica </w:t>
-            </w:r>
-            <w:r>
-              <w:t>un passo</w:t>
+              <w:t xml:space="preserve">Opzionalmente </w:t>
+            </w:r>
+            <w:r>
+              <w:t>modifica</w:t>
+            </w:r>
+            <w:r>
+              <w:t xml:space="preserve"> delle informazioni sulla ricetta/preparazione</w:t>
             </w:r>
           </w:p>
         </w:tc>
@@ -4632,13 +4739,10 @@
               <w:jc w:val="left"/>
             </w:pPr>
             <w:r>
-              <w:t>Registra la modifica del passo</w:t>
-            </w:r>
-            <w:r>
-              <w:t xml:space="preserve"> selezionato</w:t>
-            </w:r>
-            <w:r>
-              <w:t>.</w:t>
+              <w:t xml:space="preserve">Registra la modifica </w:t>
+            </w:r>
+            <w:r>
+              <w:t>delle informazioni</w:t>
             </w:r>
           </w:p>
         </w:tc>
@@ -4651,10 +4755,16 @@
         <w:spacing w:after="0"/>
       </w:pPr>
       <w:r>
-        <w:t xml:space="preserve"> Estensione 2</w:t>
-      </w:r>
-      <w:r>
-        <w:t>b</w:t>
+        <w:t xml:space="preserve"> </w:t>
+      </w:r>
+      <w:r>
+        <w:t xml:space="preserve">Estensione </w:t>
+      </w:r>
+      <w:r>
+        <w:t>3</w:t>
+      </w:r>
+      <w:r>
+        <w:t>a</w:t>
       </w:r>
     </w:p>
     <w:tbl>
@@ -4787,13 +4897,10 @@
               <w:jc w:val="left"/>
             </w:pPr>
             <w:r>
-              <w:t>2</w:t>
-            </w:r>
-            <w:r>
-              <w:t>b</w:t>
-            </w:r>
-            <w:r>
-              <w:t>.1</w:t>
+              <w:t>3</w:t>
+            </w:r>
+            <w:r>
+              <w:t>a.1</w:t>
             </w:r>
           </w:p>
         </w:tc>
@@ -4817,7 +4924,10 @@
               <w:jc w:val="left"/>
             </w:pPr>
             <w:r>
-              <w:t xml:space="preserve">Elimina </w:t>
+              <w:t>M</w:t>
+            </w:r>
+            <w:r>
+              <w:t xml:space="preserve">odifica </w:t>
             </w:r>
             <w:r>
               <w:t>un passo</w:t>
@@ -4844,35 +4954,29 @@
               <w:jc w:val="left"/>
             </w:pPr>
             <w:r>
-              <w:t>Registra l’eliminazione del</w:t>
-            </w:r>
-            <w:r>
-              <w:t xml:space="preserve"> passo selezionato dalla ricetta/preparazione.</w:t>
+              <w:t>Registra la modifica del passo</w:t>
+            </w:r>
+            <w:r>
+              <w:t xml:space="preserve"> selezionato</w:t>
             </w:r>
           </w:p>
         </w:tc>
       </w:tr>
     </w:tbl>
-    <w:p>
-      <w:pPr>
-        <w:pStyle w:val="Titolo1"/>
-        <w:spacing w:after="0"/>
-        <w:rPr>
-          <w:sz w:val="2"/>
-          <w:szCs w:val="2"/>
-        </w:rPr>
-      </w:pPr>
-    </w:p>
+    <w:p/>
     <w:p>
       <w:pPr>
         <w:pStyle w:val="Titolo1"/>
         <w:spacing w:after="0"/>
       </w:pPr>
       <w:r>
-        <w:t xml:space="preserve"> </w:t>
-      </w:r>
-      <w:r>
-        <w:t>Estensione 3a</w:t>
+        <w:t xml:space="preserve"> Estensione </w:t>
+      </w:r>
+      <w:r>
+        <w:t>3</w:t>
+      </w:r>
+      <w:r>
+        <w:t>b</w:t>
       </w:r>
     </w:p>
     <w:tbl>
@@ -5005,7 +5109,13 @@
               <w:jc w:val="left"/>
             </w:pPr>
             <w:r>
-              <w:t>3a.1</w:t>
+              <w:t>3</w:t>
+            </w:r>
+            <w:r>
+              <w:t>b</w:t>
+            </w:r>
+            <w:r>
+              <w:t>.1</w:t>
             </w:r>
           </w:p>
         </w:tc>
@@ -5029,13 +5139,10 @@
               <w:jc w:val="left"/>
             </w:pPr>
             <w:r>
-              <w:t>M</w:t>
-            </w:r>
-            <w:r>
-              <w:t xml:space="preserve">odifica </w:t>
-            </w:r>
-            <w:r>
-              <w:t>la dose di un ingrediente</w:t>
+              <w:t xml:space="preserve">Elimina </w:t>
+            </w:r>
+            <w:r>
+              <w:t>un passo</w:t>
             </w:r>
           </w:p>
         </w:tc>
@@ -5059,23 +5166,41 @@
               <w:jc w:val="left"/>
             </w:pPr>
             <w:r>
-              <w:t>Registra la modifica della dose dell’ingrediente selezionato</w:t>
-            </w:r>
-            <w:r>
-              <w:t>.</w:t>
+              <w:t>Registra l’eliminazione del</w:t>
+            </w:r>
+            <w:r>
+              <w:t xml:space="preserve"> passo selezionato dalla ricetta/preparazione</w:t>
             </w:r>
           </w:p>
         </w:tc>
       </w:tr>
     </w:tbl>
-    <w:p/>
+    <w:p>
+      <w:pPr>
+        <w:pStyle w:val="Titolo1"/>
+        <w:spacing w:after="0"/>
+        <w:rPr>
+          <w:sz w:val="2"/>
+          <w:szCs w:val="2"/>
+        </w:rPr>
+      </w:pPr>
+    </w:p>
     <w:p>
       <w:pPr>
         <w:pStyle w:val="Titolo1"/>
         <w:spacing w:after="0"/>
       </w:pPr>
       <w:r>
-        <w:t>Estensione 3b</w:t>
+        <w:t xml:space="preserve"> </w:t>
+      </w:r>
+      <w:r>
+        <w:t xml:space="preserve">Estensione </w:t>
+      </w:r>
+      <w:r>
+        <w:t>4</w:t>
+      </w:r>
+      <w:r>
+        <w:t>a</w:t>
       </w:r>
     </w:p>
     <w:tbl>
@@ -5208,7 +5333,10 @@
               <w:jc w:val="left"/>
             </w:pPr>
             <w:r>
-              <w:t>3b.1</w:t>
+              <w:t>4</w:t>
+            </w:r>
+            <w:r>
+              <w:t>a.1</w:t>
             </w:r>
           </w:p>
         </w:tc>
@@ -5232,6 +5360,216 @@
               <w:jc w:val="left"/>
             </w:pPr>
             <w:r>
+              <w:t>M</w:t>
+            </w:r>
+            <w:r>
+              <w:t xml:space="preserve">odifica </w:t>
+            </w:r>
+            <w:r>
+              <w:t>la dose di un ingrediente</w:t>
+            </w:r>
+          </w:p>
+        </w:tc>
+        <w:tc>
+          <w:tcPr>
+            <w:tcW w:w="4830" w:type="dxa"/>
+            <w:tcBorders>
+              <w:bottom w:val="single" w:sz="8" w:space="0" w:color="000000"/>
+              <w:right w:val="single" w:sz="8" w:space="0" w:color="000000"/>
+            </w:tcBorders>
+            <w:shd w:val="clear" w:color="auto" w:fill="auto"/>
+            <w:tcMar>
+              <w:top w:w="100" w:type="dxa"/>
+              <w:left w:w="100" w:type="dxa"/>
+              <w:bottom w:w="100" w:type="dxa"/>
+              <w:right w:w="100" w:type="dxa"/>
+            </w:tcMar>
+          </w:tcPr>
+          <w:p>
+            <w:pPr>
+              <w:jc w:val="left"/>
+            </w:pPr>
+            <w:r>
+              <w:t>Registra la modifica della dose dell’ingrediente selezionato</w:t>
+            </w:r>
+          </w:p>
+        </w:tc>
+      </w:tr>
+    </w:tbl>
+    <w:p/>
+    <w:p>
+      <w:pPr>
+        <w:pStyle w:val="Titolo1"/>
+        <w:spacing w:after="0"/>
+      </w:pPr>
+      <w:r>
+        <w:lastRenderedPageBreak/>
+        <w:t xml:space="preserve">Estensione </w:t>
+      </w:r>
+      <w:r>
+        <w:t>4</w:t>
+      </w:r>
+      <w:r>
+        <w:t>b</w:t>
+      </w:r>
+    </w:p>
+    <w:tbl>
+      <w:tblPr>
+        <w:tblStyle w:val="a0"/>
+        <w:tblW w:w="10515" w:type="dxa"/>
+        <w:tblInd w:w="130" w:type="dxa"/>
+        <w:tblBorders>
+          <w:top w:val="nil"/>
+          <w:left w:val="nil"/>
+          <w:bottom w:val="nil"/>
+          <w:right w:val="nil"/>
+          <w:insideH w:val="nil"/>
+          <w:insideV w:val="nil"/>
+        </w:tblBorders>
+        <w:tblLayout w:type="fixed"/>
+        <w:tblLook w:val="0600" w:firstRow="0" w:lastRow="0" w:firstColumn="0" w:lastColumn="0" w:noHBand="1" w:noVBand="1"/>
+      </w:tblPr>
+      <w:tblGrid>
+        <w:gridCol w:w="1080"/>
+        <w:gridCol w:w="4605"/>
+        <w:gridCol w:w="4830"/>
+      </w:tblGrid>
+      <w:tr>
+        <w:tc>
+          <w:tcPr>
+            <w:tcW w:w="1080" w:type="dxa"/>
+            <w:tcBorders>
+              <w:top w:val="single" w:sz="8" w:space="0" w:color="000000"/>
+              <w:left w:val="single" w:sz="8" w:space="0" w:color="000000"/>
+              <w:bottom w:val="single" w:sz="8" w:space="0" w:color="000000"/>
+              <w:right w:val="single" w:sz="8" w:space="0" w:color="000000"/>
+            </w:tcBorders>
+            <w:shd w:val="clear" w:color="auto" w:fill="C5F5E7"/>
+            <w:tcMar>
+              <w:top w:w="100" w:type="dxa"/>
+              <w:left w:w="100" w:type="dxa"/>
+              <w:bottom w:w="100" w:type="dxa"/>
+              <w:right w:w="100" w:type="dxa"/>
+            </w:tcMar>
+          </w:tcPr>
+          <w:p>
+            <w:pPr>
+              <w:pStyle w:val="Titolo2"/>
+              <w:spacing w:before="0" w:after="0"/>
+            </w:pPr>
+            <w:r>
+              <w:t xml:space="preserve"># </w:t>
+            </w:r>
+          </w:p>
+        </w:tc>
+        <w:tc>
+          <w:tcPr>
+            <w:tcW w:w="4605" w:type="dxa"/>
+            <w:tcBorders>
+              <w:top w:val="single" w:sz="8" w:space="0" w:color="000000"/>
+              <w:bottom w:val="single" w:sz="8" w:space="0" w:color="000000"/>
+              <w:right w:val="single" w:sz="8" w:space="0" w:color="000000"/>
+            </w:tcBorders>
+            <w:shd w:val="clear" w:color="auto" w:fill="C5F5E7"/>
+            <w:tcMar>
+              <w:top w:w="100" w:type="dxa"/>
+              <w:left w:w="100" w:type="dxa"/>
+              <w:bottom w:w="100" w:type="dxa"/>
+              <w:right w:w="100" w:type="dxa"/>
+            </w:tcMar>
+          </w:tcPr>
+          <w:p>
+            <w:pPr>
+              <w:pStyle w:val="Titolo2"/>
+              <w:spacing w:before="0" w:after="0"/>
+              <w:ind w:left="100"/>
+              <w:jc w:val="center"/>
+            </w:pPr>
+            <w:r>
+              <w:t>Attore</w:t>
+            </w:r>
+          </w:p>
+        </w:tc>
+        <w:tc>
+          <w:tcPr>
+            <w:tcW w:w="4830" w:type="dxa"/>
+            <w:tcBorders>
+              <w:top w:val="single" w:sz="8" w:space="0" w:color="000000"/>
+              <w:bottom w:val="single" w:sz="8" w:space="0" w:color="000000"/>
+              <w:right w:val="single" w:sz="8" w:space="0" w:color="000000"/>
+            </w:tcBorders>
+            <w:shd w:val="clear" w:color="auto" w:fill="C5F5E7"/>
+            <w:tcMar>
+              <w:top w:w="100" w:type="dxa"/>
+              <w:left w:w="100" w:type="dxa"/>
+              <w:bottom w:w="100" w:type="dxa"/>
+              <w:right w:w="100" w:type="dxa"/>
+            </w:tcMar>
+          </w:tcPr>
+          <w:p>
+            <w:pPr>
+              <w:pStyle w:val="Titolo2"/>
+              <w:spacing w:before="0" w:after="0"/>
+              <w:ind w:left="100"/>
+              <w:jc w:val="center"/>
+            </w:pPr>
+            <w:r>
+              <w:t>Sistema</w:t>
+            </w:r>
+          </w:p>
+        </w:tc>
+      </w:tr>
+      <w:tr>
+        <w:tc>
+          <w:tcPr>
+            <w:tcW w:w="1080" w:type="dxa"/>
+            <w:tcBorders>
+              <w:left w:val="single" w:sz="8" w:space="0" w:color="000000"/>
+              <w:bottom w:val="single" w:sz="8" w:space="0" w:color="000000"/>
+              <w:right w:val="single" w:sz="8" w:space="0" w:color="000000"/>
+            </w:tcBorders>
+            <w:shd w:val="clear" w:color="auto" w:fill="auto"/>
+            <w:tcMar>
+              <w:top w:w="100" w:type="dxa"/>
+              <w:left w:w="100" w:type="dxa"/>
+              <w:bottom w:w="100" w:type="dxa"/>
+              <w:right w:w="100" w:type="dxa"/>
+            </w:tcMar>
+          </w:tcPr>
+          <w:p>
+            <w:pPr>
+              <w:pStyle w:val="Titolo3"/>
+              <w:spacing w:before="0"/>
+              <w:jc w:val="left"/>
+            </w:pPr>
+            <w:r>
+              <w:t>4</w:t>
+            </w:r>
+            <w:r>
+              <w:t>b.1</w:t>
+            </w:r>
+          </w:p>
+        </w:tc>
+        <w:tc>
+          <w:tcPr>
+            <w:tcW w:w="4605" w:type="dxa"/>
+            <w:tcBorders>
+              <w:bottom w:val="single" w:sz="8" w:space="0" w:color="000000"/>
+              <w:right w:val="single" w:sz="8" w:space="0" w:color="000000"/>
+            </w:tcBorders>
+            <w:shd w:val="clear" w:color="auto" w:fill="auto"/>
+            <w:tcMar>
+              <w:top w:w="100" w:type="dxa"/>
+              <w:left w:w="100" w:type="dxa"/>
+              <w:bottom w:w="100" w:type="dxa"/>
+              <w:right w:w="100" w:type="dxa"/>
+            </w:tcMar>
+          </w:tcPr>
+          <w:p>
+            <w:pPr>
+              <w:jc w:val="left"/>
+            </w:pPr>
+            <w:r>
               <w:t>Elimina un ingrediente</w:t>
             </w:r>
           </w:p>
@@ -5259,7 +5597,7 @@
               <w:t>Registra l’eliminazione del</w:t>
             </w:r>
             <w:r>
-              <w:t>l’ingrediente selezionato dalla ricetta/preparazione.</w:t>
+              <w:t>l’ingrediente selezionato dalla ricetta/preparazione</w:t>
             </w:r>
           </w:p>
         </w:tc>
@@ -5304,11 +5642,16 @@
         <w:spacing w:after="0"/>
       </w:pPr>
       <w:r>
-        <w:lastRenderedPageBreak/>
         <w:t xml:space="preserve"> </w:t>
       </w:r>
       <w:r>
-        <w:t>Estensione 4a</w:t>
+        <w:t xml:space="preserve">Estensione </w:t>
+      </w:r>
+      <w:r>
+        <w:t>5</w:t>
+      </w:r>
+      <w:r>
+        <w:t>a</w:t>
       </w:r>
     </w:p>
     <w:tbl>
@@ -5441,7 +5784,10 @@
               <w:jc w:val="left"/>
             </w:pPr>
             <w:r>
-              <w:t>4a.1</w:t>
+              <w:t>5</w:t>
+            </w:r>
+            <w:r>
+              <w:t>a.1</w:t>
             </w:r>
           </w:p>
         </w:tc>
@@ -5493,18 +5839,11 @@
             </w:pPr>
             <w:r>
               <w:t>Registra la modifica delle porzioni e della quantità</w:t>
-            </w:r>
-            <w:r>
-              <w:t>.</w:t>
             </w:r>
           </w:p>
         </w:tc>
       </w:tr>
     </w:tbl>
-    <w:p/>
-    <w:p/>
-    <w:p/>
-    <w:p/>
     <w:p>
       <w:pPr>
         <w:pStyle w:val="Titolo1"/>
@@ -5520,7 +5859,13 @@
         <w:t xml:space="preserve"> </w:t>
       </w:r>
       <w:r>
-        <w:t>Estensione 8a</w:t>
+        <w:t xml:space="preserve">Estensione </w:t>
+      </w:r>
+      <w:r>
+        <w:t>9</w:t>
+      </w:r>
+      <w:r>
+        <w:t>a</w:t>
       </w:r>
     </w:p>
     <w:tbl>
@@ -5653,7 +5998,10 @@
               <w:jc w:val="left"/>
             </w:pPr>
             <w:r>
-              <w:t>8a.1</w:t>
+              <w:t>9</w:t>
+            </w:r>
+            <w:r>
+              <w:t>a.1</w:t>
             </w:r>
           </w:p>
         </w:tc>
@@ -5704,7 +6052,7 @@
               <w:jc w:val="left"/>
             </w:pPr>
             <w:r>
-              <w:t>Registra la modifica delle tempistiche.</w:t>
+              <w:t>Registra la modifica delle tempistiche</w:t>
             </w:r>
           </w:p>
         </w:tc>
@@ -5903,7 +6251,7 @@
               <w:jc w:val="left"/>
             </w:pPr>
             <w:r>
-              <w:t>Registra l’eliminazione del tag selezionato.</w:t>
+              <w:t>Registra l’eliminazione del tag selezionato</w:t>
             </w:r>
           </w:p>
         </w:tc>

</xml_diff>

<commit_message>
modifica ssd e contratti
</commit_message>
<xml_diff>
--- a/Gestire ricette - esame/3 - UC dettagliato.docx
+++ b/Gestire ricette - esame/3 - UC dettagliato.docx
@@ -1183,7 +1183,6 @@
               </w:rPr>
               <w:t xml:space="preserve">Ripete dal passo </w:t>
             </w:r>
-            <w:proofErr w:type="gramStart"/>
             <w:r>
               <w:rPr>
                 <w:i/>
@@ -1191,7 +1190,6 @@
               </w:rPr>
               <w:t>6</w:t>
             </w:r>
-            <w:proofErr w:type="gramEnd"/>
             <w:r>
               <w:rPr>
                 <w:i/>
@@ -1509,7 +1507,6 @@
               </w:rPr>
               <w:t xml:space="preserve">Ripete dal passo </w:t>
             </w:r>
-            <w:proofErr w:type="gramStart"/>
             <w:r>
               <w:rPr>
                 <w:i/>
@@ -1517,7 +1514,6 @@
               </w:rPr>
               <w:t>2</w:t>
             </w:r>
-            <w:proofErr w:type="gramEnd"/>
             <w:r>
               <w:rPr>
                 <w:i/>
@@ -1658,7 +1654,7 @@
         <w:t>Estensione 1</w:t>
       </w:r>
       <w:r>
-        <w:t>b</w:t>
+        <w:t>a</w:t>
       </w:r>
     </w:p>
     <w:tbl>
@@ -1794,7 +1790,7 @@
               <w:t>1</w:t>
             </w:r>
             <w:r>
-              <w:t>b</w:t>
+              <w:t>a</w:t>
             </w:r>
             <w:r>
               <w:t>.1</w:t>
@@ -1824,10 +1820,10 @@
               <w:t>Sceglie</w:t>
             </w:r>
             <w:r>
-              <w:t xml:space="preserve"> una ricetta/preparazione presente nel ricettario</w:t>
-            </w:r>
-            <w:r>
-              <w:t xml:space="preserve"> per crearne una copia e modificarla</w:t>
+              <w:t xml:space="preserve"> </w:t>
+            </w:r>
+            <w:r>
+              <w:t>una lista di passi e ingrediente e crea una nuova ricetta/preparazione</w:t>
             </w:r>
           </w:p>
         </w:tc>
@@ -1882,32 +1878,17 @@
         </w:tc>
       </w:tr>
     </w:tbl>
-    <w:p>
-      <w:pPr>
-        <w:pStyle w:val="Titolo1"/>
-        <w:spacing w:after="0"/>
-        <w:rPr>
-          <w:sz w:val="2"/>
-          <w:szCs w:val="2"/>
-        </w:rPr>
-      </w:pPr>
-    </w:p>
+    <w:p/>
     <w:p>
       <w:pPr>
         <w:pStyle w:val="Titolo1"/>
         <w:spacing w:after="0"/>
       </w:pPr>
       <w:r>
-        <w:t xml:space="preserve"> </w:t>
-      </w:r>
-      <w:r>
-        <w:t xml:space="preserve">Estensione </w:t>
-      </w:r>
-      <w:r>
-        <w:t>1</w:t>
-      </w:r>
-      <w:r>
-        <w:t>c</w:t>
+        <w:t>Estensione 1</w:t>
+      </w:r>
+      <w:r>
+        <w:t>b</w:t>
       </w:r>
     </w:p>
     <w:tbl>
@@ -1954,6 +1935,255 @@
               <w:pStyle w:val="Titolo2"/>
               <w:spacing w:before="0" w:after="0"/>
             </w:pPr>
+            <w:r>
+              <w:t xml:space="preserve"># </w:t>
+            </w:r>
+          </w:p>
+        </w:tc>
+        <w:tc>
+          <w:tcPr>
+            <w:tcW w:w="4605" w:type="dxa"/>
+            <w:tcBorders>
+              <w:top w:val="single" w:sz="8" w:space="0" w:color="000000"/>
+              <w:bottom w:val="single" w:sz="8" w:space="0" w:color="000000"/>
+              <w:right w:val="single" w:sz="8" w:space="0" w:color="000000"/>
+            </w:tcBorders>
+            <w:shd w:val="clear" w:color="auto" w:fill="C5F5E7"/>
+            <w:tcMar>
+              <w:top w:w="100" w:type="dxa"/>
+              <w:left w:w="100" w:type="dxa"/>
+              <w:bottom w:w="100" w:type="dxa"/>
+              <w:right w:w="100" w:type="dxa"/>
+            </w:tcMar>
+          </w:tcPr>
+          <w:p>
+            <w:pPr>
+              <w:pStyle w:val="Titolo2"/>
+              <w:spacing w:before="0" w:after="0"/>
+              <w:ind w:left="100"/>
+              <w:jc w:val="center"/>
+            </w:pPr>
+            <w:r>
+              <w:t>Attore</w:t>
+            </w:r>
+          </w:p>
+        </w:tc>
+        <w:tc>
+          <w:tcPr>
+            <w:tcW w:w="4830" w:type="dxa"/>
+            <w:tcBorders>
+              <w:top w:val="single" w:sz="8" w:space="0" w:color="000000"/>
+              <w:bottom w:val="single" w:sz="8" w:space="0" w:color="000000"/>
+              <w:right w:val="single" w:sz="8" w:space="0" w:color="000000"/>
+            </w:tcBorders>
+            <w:shd w:val="clear" w:color="auto" w:fill="C5F5E7"/>
+            <w:tcMar>
+              <w:top w:w="100" w:type="dxa"/>
+              <w:left w:w="100" w:type="dxa"/>
+              <w:bottom w:w="100" w:type="dxa"/>
+              <w:right w:w="100" w:type="dxa"/>
+            </w:tcMar>
+          </w:tcPr>
+          <w:p>
+            <w:pPr>
+              <w:pStyle w:val="Titolo2"/>
+              <w:spacing w:before="0" w:after="0"/>
+              <w:ind w:left="100"/>
+              <w:jc w:val="center"/>
+            </w:pPr>
+            <w:r>
+              <w:t>Sistema</w:t>
+            </w:r>
+          </w:p>
+        </w:tc>
+      </w:tr>
+      <w:tr>
+        <w:tc>
+          <w:tcPr>
+            <w:tcW w:w="1080" w:type="dxa"/>
+            <w:tcBorders>
+              <w:left w:val="single" w:sz="8" w:space="0" w:color="000000"/>
+              <w:bottom w:val="single" w:sz="8" w:space="0" w:color="000000"/>
+              <w:right w:val="single" w:sz="8" w:space="0" w:color="000000"/>
+            </w:tcBorders>
+            <w:shd w:val="clear" w:color="auto" w:fill="auto"/>
+            <w:tcMar>
+              <w:top w:w="100" w:type="dxa"/>
+              <w:left w:w="100" w:type="dxa"/>
+              <w:bottom w:w="100" w:type="dxa"/>
+              <w:right w:w="100" w:type="dxa"/>
+            </w:tcMar>
+          </w:tcPr>
+          <w:p>
+            <w:pPr>
+              <w:pStyle w:val="Titolo3"/>
+              <w:spacing w:before="0"/>
+              <w:jc w:val="left"/>
+            </w:pPr>
+            <w:r>
+              <w:t>1</w:t>
+            </w:r>
+            <w:r>
+              <w:t>b</w:t>
+            </w:r>
+            <w:r>
+              <w:t>.1</w:t>
+            </w:r>
+          </w:p>
+        </w:tc>
+        <w:tc>
+          <w:tcPr>
+            <w:tcW w:w="4605" w:type="dxa"/>
+            <w:tcBorders>
+              <w:bottom w:val="single" w:sz="8" w:space="0" w:color="000000"/>
+              <w:right w:val="single" w:sz="8" w:space="0" w:color="000000"/>
+            </w:tcBorders>
+            <w:shd w:val="clear" w:color="auto" w:fill="auto"/>
+            <w:tcMar>
+              <w:top w:w="100" w:type="dxa"/>
+              <w:left w:w="100" w:type="dxa"/>
+              <w:bottom w:w="100" w:type="dxa"/>
+              <w:right w:w="100" w:type="dxa"/>
+            </w:tcMar>
+          </w:tcPr>
+          <w:p>
+            <w:pPr>
+              <w:jc w:val="left"/>
+            </w:pPr>
+            <w:r>
+              <w:t>Sceglie</w:t>
+            </w:r>
+            <w:r>
+              <w:t xml:space="preserve"> una ricetta/preparazione presente nel ricettario</w:t>
+            </w:r>
+            <w:r>
+              <w:t xml:space="preserve"> per crearne una copia e modificarla</w:t>
+            </w:r>
+          </w:p>
+        </w:tc>
+        <w:tc>
+          <w:tcPr>
+            <w:tcW w:w="4830" w:type="dxa"/>
+            <w:tcBorders>
+              <w:bottom w:val="single" w:sz="8" w:space="0" w:color="000000"/>
+              <w:right w:val="single" w:sz="8" w:space="0" w:color="000000"/>
+            </w:tcBorders>
+            <w:shd w:val="clear" w:color="auto" w:fill="auto"/>
+            <w:tcMar>
+              <w:top w:w="100" w:type="dxa"/>
+              <w:left w:w="100" w:type="dxa"/>
+              <w:bottom w:w="100" w:type="dxa"/>
+              <w:right w:w="100" w:type="dxa"/>
+            </w:tcMar>
+          </w:tcPr>
+          <w:p>
+            <w:pPr>
+              <w:jc w:val="left"/>
+            </w:pPr>
+            <w:r>
+              <w:rPr>
+                <w:rFonts w:eastAsia="Times New Roman" w:cs="Times New Roman"/>
+                <w:color w:val="000000"/>
+              </w:rPr>
+              <w:t xml:space="preserve">Registra </w:t>
+            </w:r>
+            <w:r>
+              <w:rPr>
+                <w:rFonts w:eastAsia="Times New Roman" w:cs="Times New Roman"/>
+                <w:color w:val="000000"/>
+              </w:rPr>
+              <w:t>la nuova ricetta/preparazione</w:t>
+            </w:r>
+            <w:r>
+              <w:rPr>
+                <w:rFonts w:eastAsia="Times New Roman" w:cs="Times New Roman"/>
+                <w:color w:val="000000"/>
+              </w:rPr>
+              <w:t xml:space="preserve"> come </w:t>
+            </w:r>
+            <w:r>
+              <w:rPr>
+                <w:rFonts w:eastAsia="Times New Roman" w:cs="Times New Roman"/>
+                <w:color w:val="000000"/>
+              </w:rPr>
+              <w:t>bozza.</w:t>
+            </w:r>
+          </w:p>
+        </w:tc>
+      </w:tr>
+    </w:tbl>
+    <w:p>
+      <w:pPr>
+        <w:pStyle w:val="Titolo1"/>
+        <w:spacing w:after="0"/>
+        <w:rPr>
+          <w:sz w:val="2"/>
+          <w:szCs w:val="2"/>
+        </w:rPr>
+      </w:pPr>
+    </w:p>
+    <w:p>
+      <w:pPr>
+        <w:pStyle w:val="Titolo1"/>
+        <w:spacing w:after="0"/>
+      </w:pPr>
+      <w:r>
+        <w:t xml:space="preserve"> </w:t>
+      </w:r>
+      <w:r>
+        <w:t xml:space="preserve">Estensione </w:t>
+      </w:r>
+      <w:r>
+        <w:t>1</w:t>
+      </w:r>
+      <w:r>
+        <w:t>c</w:t>
+      </w:r>
+    </w:p>
+    <w:tbl>
+      <w:tblPr>
+        <w:tblStyle w:val="a0"/>
+        <w:tblW w:w="10515" w:type="dxa"/>
+        <w:tblInd w:w="130" w:type="dxa"/>
+        <w:tblBorders>
+          <w:top w:val="nil"/>
+          <w:left w:val="nil"/>
+          <w:bottom w:val="nil"/>
+          <w:right w:val="nil"/>
+          <w:insideH w:val="nil"/>
+          <w:insideV w:val="nil"/>
+        </w:tblBorders>
+        <w:tblLayout w:type="fixed"/>
+        <w:tblLook w:val="0600" w:firstRow="0" w:lastRow="0" w:firstColumn="0" w:lastColumn="0" w:noHBand="1" w:noVBand="1"/>
+      </w:tblPr>
+      <w:tblGrid>
+        <w:gridCol w:w="1080"/>
+        <w:gridCol w:w="4605"/>
+        <w:gridCol w:w="4830"/>
+      </w:tblGrid>
+      <w:tr>
+        <w:tc>
+          <w:tcPr>
+            <w:tcW w:w="1080" w:type="dxa"/>
+            <w:tcBorders>
+              <w:top w:val="single" w:sz="8" w:space="0" w:color="000000"/>
+              <w:left w:val="single" w:sz="8" w:space="0" w:color="000000"/>
+              <w:bottom w:val="single" w:sz="8" w:space="0" w:color="000000"/>
+              <w:right w:val="single" w:sz="8" w:space="0" w:color="000000"/>
+            </w:tcBorders>
+            <w:shd w:val="clear" w:color="auto" w:fill="C5F5E7"/>
+            <w:tcMar>
+              <w:top w:w="100" w:type="dxa"/>
+              <w:left w:w="100" w:type="dxa"/>
+              <w:bottom w:w="100" w:type="dxa"/>
+              <w:right w:w="100" w:type="dxa"/>
+            </w:tcMar>
+          </w:tcPr>
+          <w:p>
+            <w:pPr>
+              <w:pStyle w:val="Titolo2"/>
+              <w:spacing w:before="0" w:after="0"/>
+            </w:pPr>
             <w:bookmarkStart w:id="6" w:name="_c1spi84yq2kg" w:colFirst="0" w:colLast="0"/>
             <w:bookmarkEnd w:id="6"/>
             <w:r>
@@ -2119,6 +2349,15 @@
       <w:bookmarkStart w:id="9" w:name="_c0uwha9afulj" w:colFirst="0" w:colLast="0"/>
       <w:bookmarkEnd w:id="9"/>
     </w:p>
+    <w:p/>
+    <w:p/>
+    <w:p/>
+    <w:p/>
+    <w:p/>
+    <w:p/>
+    <w:p/>
+    <w:p/>
+    <w:p/>
     <w:p>
       <w:pPr>
         <w:spacing w:before="400" w:line="240" w:lineRule="auto"/>
@@ -2467,7 +2706,6 @@
               </w:rPr>
               <w:t xml:space="preserve"> non è di proprietà dell’attore che sta cercando di </w:t>
             </w:r>
-            <w:proofErr w:type="gramStart"/>
             <w:r>
               <w:rPr>
                 <w:rFonts w:eastAsia="Times New Roman" w:cs="Times New Roman"/>
@@ -2480,15 +2718,7 @@
                 <w:rFonts w:eastAsia="Times New Roman" w:cs="Times New Roman"/>
                 <w:color w:val="000000"/>
               </w:rPr>
-              <w:t>, pertanto</w:t>
-            </w:r>
-            <w:proofErr w:type="gramEnd"/>
-            <w:r>
-              <w:rPr>
-                <w:rFonts w:eastAsia="Times New Roman" w:cs="Times New Roman"/>
-                <w:color w:val="000000"/>
-              </w:rPr>
-              <w:t xml:space="preserve"> non si può proseguire</w:t>
+              <w:t>, pertanto non si può proseguire</w:t>
             </w:r>
           </w:p>
         </w:tc>
@@ -2583,26 +2813,6 @@
         </w:tc>
       </w:tr>
     </w:tbl>
-    <w:p/>
-    <w:p/>
-    <w:p>
-      <w:pPr>
-        <w:spacing w:before="400" w:line="240" w:lineRule="auto"/>
-        <w:outlineLvl w:val="0"/>
-      </w:pPr>
-    </w:p>
-    <w:p>
-      <w:pPr>
-        <w:spacing w:before="400" w:line="240" w:lineRule="auto"/>
-        <w:outlineLvl w:val="0"/>
-      </w:pPr>
-    </w:p>
-    <w:p>
-      <w:pPr>
-        <w:spacing w:before="400" w:line="240" w:lineRule="auto"/>
-        <w:outlineLvl w:val="0"/>
-      </w:pPr>
-    </w:p>
     <w:p>
       <w:pPr>
         <w:spacing w:before="400" w:line="240" w:lineRule="auto"/>
@@ -3010,23 +3220,7 @@
                 <w:rFonts w:eastAsia="Times New Roman" w:cs="Times New Roman"/>
                 <w:color w:val="000000"/>
               </w:rPr>
-              <w:t xml:space="preserve">he </w:t>
-            </w:r>
-            <w:proofErr w:type="gramStart"/>
-            <w:r>
-              <w:rPr>
-                <w:rFonts w:eastAsia="Times New Roman" w:cs="Times New Roman"/>
-                <w:color w:val="000000"/>
-              </w:rPr>
-              <w:t>menù, pertanto</w:t>
-            </w:r>
-            <w:proofErr w:type="gramEnd"/>
-            <w:r>
-              <w:rPr>
-                <w:rFonts w:eastAsia="Times New Roman" w:cs="Times New Roman"/>
-                <w:color w:val="000000"/>
-              </w:rPr>
-              <w:t xml:space="preserve"> non si può proseguire</w:t>
+              <w:t>he menù, pertanto non si può proseguire</w:t>
             </w:r>
           </w:p>
         </w:tc>
@@ -3694,7 +3888,6 @@
               </w:rPr>
               <w:t xml:space="preserve"> non è di proprietà dell’attore che sta cercando di </w:t>
             </w:r>
-            <w:proofErr w:type="gramStart"/>
             <w:r>
               <w:rPr>
                 <w:rFonts w:eastAsia="Times New Roman" w:cs="Times New Roman"/>
@@ -3707,15 +3900,7 @@
                 <w:rFonts w:eastAsia="Times New Roman" w:cs="Times New Roman"/>
                 <w:color w:val="000000"/>
               </w:rPr>
-              <w:t>, pertanto</w:t>
-            </w:r>
-            <w:proofErr w:type="gramEnd"/>
-            <w:r>
-              <w:rPr>
-                <w:rFonts w:eastAsia="Times New Roman" w:cs="Times New Roman"/>
-                <w:color w:val="000000"/>
-              </w:rPr>
-              <w:t xml:space="preserve"> non si può proseguire</w:t>
+              <w:t>, pertanto non si può proseguire</w:t>
             </w:r>
           </w:p>
         </w:tc>
@@ -3810,6 +3995,14 @@
         </w:tc>
       </w:tr>
     </w:tbl>
+    <w:p/>
+    <w:p/>
+    <w:p/>
+    <w:p/>
+    <w:p/>
+    <w:p/>
+    <w:p/>
+    <w:p/>
     <w:p/>
     <w:p>
       <w:pPr>
@@ -4197,23 +4390,7 @@
                 <w:rFonts w:eastAsia="Times New Roman" w:cs="Times New Roman"/>
                 <w:color w:val="000000"/>
               </w:rPr>
-              <w:t xml:space="preserve">è in uso in qualche </w:t>
-            </w:r>
-            <w:proofErr w:type="gramStart"/>
-            <w:r>
-              <w:rPr>
-                <w:rFonts w:eastAsia="Times New Roman" w:cs="Times New Roman"/>
-                <w:color w:val="000000"/>
-              </w:rPr>
-              <w:t>menù, pertanto</w:t>
-            </w:r>
-            <w:proofErr w:type="gramEnd"/>
-            <w:r>
-              <w:rPr>
-                <w:rFonts w:eastAsia="Times New Roman" w:cs="Times New Roman"/>
-                <w:color w:val="000000"/>
-              </w:rPr>
-              <w:t xml:space="preserve"> non si può proseguire</w:t>
+              <w:t>è in uso in qualche menù, pertanto non si può proseguire</w:t>
             </w:r>
           </w:p>
         </w:tc>
@@ -4308,24 +4485,22 @@
         </w:tc>
       </w:tr>
     </w:tbl>
-    <w:p/>
+    <w:p>
+      <w:pPr>
+        <w:pStyle w:val="Titolo1"/>
+        <w:spacing w:after="0"/>
+        <w:rPr>
+          <w:sz w:val="2"/>
+          <w:szCs w:val="2"/>
+        </w:rPr>
+      </w:pPr>
+    </w:p>
     <w:p>
       <w:pPr>
         <w:pStyle w:val="Titolo1"/>
         <w:spacing w:after="0"/>
       </w:pPr>
       <w:r>
-        <w:t xml:space="preserve"> </w:t>
-      </w:r>
-    </w:p>
-    <w:p/>
-    <w:p>
-      <w:pPr>
-        <w:pStyle w:val="Titolo1"/>
-        <w:spacing w:after="0"/>
-      </w:pPr>
-      <w:r>
-        <w:lastRenderedPageBreak/>
         <w:t>Estensione 2a</w:t>
       </w:r>
     </w:p>
@@ -5195,6 +5370,7 @@
         <w:spacing w:after="0"/>
       </w:pPr>
       <w:r>
+        <w:lastRenderedPageBreak/>
         <w:t xml:space="preserve">Estensione </w:t>
       </w:r>
       <w:r>
@@ -5414,458 +5590,6 @@
     </w:p>
     <w:p>
       <w:pPr>
-        <w:rPr>
-          <w:sz w:val="2"/>
-          <w:szCs w:val="2"/>
-        </w:rPr>
-      </w:pPr>
-    </w:p>
-    <w:p>
-      <w:pPr>
-        <w:rPr>
-          <w:sz w:val="2"/>
-          <w:szCs w:val="2"/>
-        </w:rPr>
-      </w:pPr>
-    </w:p>
-    <w:p>
-      <w:pPr>
-        <w:rPr>
-          <w:sz w:val="2"/>
-          <w:szCs w:val="2"/>
-        </w:rPr>
-      </w:pPr>
-    </w:p>
-    <w:p>
-      <w:pPr>
-        <w:pStyle w:val="Titolo1"/>
-        <w:spacing w:after="0"/>
-      </w:pPr>
-      <w:r>
-        <w:lastRenderedPageBreak/>
-        <w:t xml:space="preserve"> </w:t>
-      </w:r>
-      <w:r>
-        <w:t xml:space="preserve">Estensione </w:t>
-      </w:r>
-      <w:r>
-        <w:t>5</w:t>
-      </w:r>
-      <w:r>
-        <w:t>a</w:t>
-      </w:r>
-    </w:p>
-    <w:tbl>
-      <w:tblPr>
-        <w:tblStyle w:val="a0"/>
-        <w:tblW w:w="10515" w:type="dxa"/>
-        <w:tblInd w:w="130" w:type="dxa"/>
-        <w:tblBorders>
-          <w:top w:val="nil"/>
-          <w:left w:val="nil"/>
-          <w:bottom w:val="nil"/>
-          <w:right w:val="nil"/>
-          <w:insideH w:val="nil"/>
-          <w:insideV w:val="nil"/>
-        </w:tblBorders>
-        <w:tblLayout w:type="fixed"/>
-        <w:tblLook w:val="0600" w:firstRow="0" w:lastRow="0" w:firstColumn="0" w:lastColumn="0" w:noHBand="1" w:noVBand="1"/>
-      </w:tblPr>
-      <w:tblGrid>
-        <w:gridCol w:w="1080"/>
-        <w:gridCol w:w="4605"/>
-        <w:gridCol w:w="4830"/>
-      </w:tblGrid>
-      <w:tr>
-        <w:tc>
-          <w:tcPr>
-            <w:tcW w:w="1080" w:type="dxa"/>
-            <w:tcBorders>
-              <w:top w:val="single" w:sz="8" w:space="0" w:color="000000"/>
-              <w:left w:val="single" w:sz="8" w:space="0" w:color="000000"/>
-              <w:bottom w:val="single" w:sz="8" w:space="0" w:color="000000"/>
-              <w:right w:val="single" w:sz="8" w:space="0" w:color="000000"/>
-            </w:tcBorders>
-            <w:shd w:val="clear" w:color="auto" w:fill="C5F5E7"/>
-            <w:tcMar>
-              <w:top w:w="100" w:type="dxa"/>
-              <w:left w:w="100" w:type="dxa"/>
-              <w:bottom w:w="100" w:type="dxa"/>
-              <w:right w:w="100" w:type="dxa"/>
-            </w:tcMar>
-          </w:tcPr>
-          <w:p>
-            <w:pPr>
-              <w:pStyle w:val="Titolo2"/>
-              <w:spacing w:before="0" w:after="0"/>
-            </w:pPr>
-            <w:r>
-              <w:t xml:space="preserve"># </w:t>
-            </w:r>
-          </w:p>
-        </w:tc>
-        <w:tc>
-          <w:tcPr>
-            <w:tcW w:w="4605" w:type="dxa"/>
-            <w:tcBorders>
-              <w:top w:val="single" w:sz="8" w:space="0" w:color="000000"/>
-              <w:bottom w:val="single" w:sz="8" w:space="0" w:color="000000"/>
-              <w:right w:val="single" w:sz="8" w:space="0" w:color="000000"/>
-            </w:tcBorders>
-            <w:shd w:val="clear" w:color="auto" w:fill="C5F5E7"/>
-            <w:tcMar>
-              <w:top w:w="100" w:type="dxa"/>
-              <w:left w:w="100" w:type="dxa"/>
-              <w:bottom w:w="100" w:type="dxa"/>
-              <w:right w:w="100" w:type="dxa"/>
-            </w:tcMar>
-          </w:tcPr>
-          <w:p>
-            <w:pPr>
-              <w:pStyle w:val="Titolo2"/>
-              <w:spacing w:before="0" w:after="0"/>
-              <w:ind w:left="100"/>
-              <w:jc w:val="center"/>
-            </w:pPr>
-            <w:r>
-              <w:t>Attore</w:t>
-            </w:r>
-          </w:p>
-        </w:tc>
-        <w:tc>
-          <w:tcPr>
-            <w:tcW w:w="4830" w:type="dxa"/>
-            <w:tcBorders>
-              <w:top w:val="single" w:sz="8" w:space="0" w:color="000000"/>
-              <w:bottom w:val="single" w:sz="8" w:space="0" w:color="000000"/>
-              <w:right w:val="single" w:sz="8" w:space="0" w:color="000000"/>
-            </w:tcBorders>
-            <w:shd w:val="clear" w:color="auto" w:fill="C5F5E7"/>
-            <w:tcMar>
-              <w:top w:w="100" w:type="dxa"/>
-              <w:left w:w="100" w:type="dxa"/>
-              <w:bottom w:w="100" w:type="dxa"/>
-              <w:right w:w="100" w:type="dxa"/>
-            </w:tcMar>
-          </w:tcPr>
-          <w:p>
-            <w:pPr>
-              <w:pStyle w:val="Titolo2"/>
-              <w:spacing w:before="0" w:after="0"/>
-              <w:ind w:left="100"/>
-              <w:jc w:val="center"/>
-            </w:pPr>
-            <w:r>
-              <w:t>Sistema</w:t>
-            </w:r>
-          </w:p>
-        </w:tc>
-      </w:tr>
-      <w:tr>
-        <w:tc>
-          <w:tcPr>
-            <w:tcW w:w="1080" w:type="dxa"/>
-            <w:tcBorders>
-              <w:left w:val="single" w:sz="8" w:space="0" w:color="000000"/>
-              <w:bottom w:val="single" w:sz="8" w:space="0" w:color="000000"/>
-              <w:right w:val="single" w:sz="8" w:space="0" w:color="000000"/>
-            </w:tcBorders>
-            <w:shd w:val="clear" w:color="auto" w:fill="auto"/>
-            <w:tcMar>
-              <w:top w:w="100" w:type="dxa"/>
-              <w:left w:w="100" w:type="dxa"/>
-              <w:bottom w:w="100" w:type="dxa"/>
-              <w:right w:w="100" w:type="dxa"/>
-            </w:tcMar>
-          </w:tcPr>
-          <w:p>
-            <w:pPr>
-              <w:pStyle w:val="Titolo3"/>
-              <w:spacing w:before="0"/>
-              <w:jc w:val="left"/>
-            </w:pPr>
-            <w:r>
-              <w:t>5</w:t>
-            </w:r>
-            <w:r>
-              <w:t>a.1</w:t>
-            </w:r>
-          </w:p>
-        </w:tc>
-        <w:tc>
-          <w:tcPr>
-            <w:tcW w:w="4605" w:type="dxa"/>
-            <w:tcBorders>
-              <w:bottom w:val="single" w:sz="8" w:space="0" w:color="000000"/>
-              <w:right w:val="single" w:sz="8" w:space="0" w:color="000000"/>
-            </w:tcBorders>
-            <w:shd w:val="clear" w:color="auto" w:fill="auto"/>
-            <w:tcMar>
-              <w:top w:w="100" w:type="dxa"/>
-              <w:left w:w="100" w:type="dxa"/>
-              <w:bottom w:w="100" w:type="dxa"/>
-              <w:right w:w="100" w:type="dxa"/>
-            </w:tcMar>
-          </w:tcPr>
-          <w:p>
-            <w:pPr>
-              <w:jc w:val="left"/>
-            </w:pPr>
-            <w:r>
-              <w:t>Opzionalmente, m</w:t>
-            </w:r>
-            <w:r>
-              <w:t xml:space="preserve">odifica </w:t>
-            </w:r>
-            <w:r>
-              <w:t xml:space="preserve">le porzioni e la quantità di preparato realizzabili con le dosi degli ingredienti </w:t>
-            </w:r>
-          </w:p>
-        </w:tc>
-        <w:tc>
-          <w:tcPr>
-            <w:tcW w:w="4830" w:type="dxa"/>
-            <w:tcBorders>
-              <w:bottom w:val="single" w:sz="8" w:space="0" w:color="000000"/>
-              <w:right w:val="single" w:sz="8" w:space="0" w:color="000000"/>
-            </w:tcBorders>
-            <w:shd w:val="clear" w:color="auto" w:fill="auto"/>
-            <w:tcMar>
-              <w:top w:w="100" w:type="dxa"/>
-              <w:left w:w="100" w:type="dxa"/>
-              <w:bottom w:w="100" w:type="dxa"/>
-              <w:right w:w="100" w:type="dxa"/>
-            </w:tcMar>
-          </w:tcPr>
-          <w:p>
-            <w:pPr>
-              <w:jc w:val="left"/>
-            </w:pPr>
-            <w:r>
-              <w:t>Registra la modifica delle porzioni e della quantità</w:t>
-            </w:r>
-          </w:p>
-        </w:tc>
-      </w:tr>
-    </w:tbl>
-    <w:p>
-      <w:pPr>
-        <w:pStyle w:val="Titolo1"/>
-        <w:spacing w:after="0"/>
-      </w:pPr>
-    </w:p>
-    <w:p>
-      <w:pPr>
-        <w:pStyle w:val="Titolo1"/>
-        <w:spacing w:after="0"/>
-      </w:pPr>
-      <w:r>
-        <w:t xml:space="preserve"> </w:t>
-      </w:r>
-      <w:r>
-        <w:t xml:space="preserve">Estensione </w:t>
-      </w:r>
-      <w:r>
-        <w:t>9</w:t>
-      </w:r>
-      <w:r>
-        <w:t>a</w:t>
-      </w:r>
-    </w:p>
-    <w:tbl>
-      <w:tblPr>
-        <w:tblStyle w:val="a0"/>
-        <w:tblW w:w="10515" w:type="dxa"/>
-        <w:tblInd w:w="130" w:type="dxa"/>
-        <w:tblBorders>
-          <w:top w:val="nil"/>
-          <w:left w:val="nil"/>
-          <w:bottom w:val="nil"/>
-          <w:right w:val="nil"/>
-          <w:insideH w:val="nil"/>
-          <w:insideV w:val="nil"/>
-        </w:tblBorders>
-        <w:tblLayout w:type="fixed"/>
-        <w:tblLook w:val="0600" w:firstRow="0" w:lastRow="0" w:firstColumn="0" w:lastColumn="0" w:noHBand="1" w:noVBand="1"/>
-      </w:tblPr>
-      <w:tblGrid>
-        <w:gridCol w:w="1080"/>
-        <w:gridCol w:w="4605"/>
-        <w:gridCol w:w="4830"/>
-      </w:tblGrid>
-      <w:tr>
-        <w:tc>
-          <w:tcPr>
-            <w:tcW w:w="1080" w:type="dxa"/>
-            <w:tcBorders>
-              <w:top w:val="single" w:sz="8" w:space="0" w:color="000000"/>
-              <w:left w:val="single" w:sz="8" w:space="0" w:color="000000"/>
-              <w:bottom w:val="single" w:sz="8" w:space="0" w:color="000000"/>
-              <w:right w:val="single" w:sz="8" w:space="0" w:color="000000"/>
-            </w:tcBorders>
-            <w:shd w:val="clear" w:color="auto" w:fill="C5F5E7"/>
-            <w:tcMar>
-              <w:top w:w="100" w:type="dxa"/>
-              <w:left w:w="100" w:type="dxa"/>
-              <w:bottom w:w="100" w:type="dxa"/>
-              <w:right w:w="100" w:type="dxa"/>
-            </w:tcMar>
-          </w:tcPr>
-          <w:p>
-            <w:pPr>
-              <w:pStyle w:val="Titolo2"/>
-              <w:spacing w:before="0" w:after="0"/>
-            </w:pPr>
-            <w:r>
-              <w:t xml:space="preserve"># </w:t>
-            </w:r>
-          </w:p>
-        </w:tc>
-        <w:tc>
-          <w:tcPr>
-            <w:tcW w:w="4605" w:type="dxa"/>
-            <w:tcBorders>
-              <w:top w:val="single" w:sz="8" w:space="0" w:color="000000"/>
-              <w:bottom w:val="single" w:sz="8" w:space="0" w:color="000000"/>
-              <w:right w:val="single" w:sz="8" w:space="0" w:color="000000"/>
-            </w:tcBorders>
-            <w:shd w:val="clear" w:color="auto" w:fill="C5F5E7"/>
-            <w:tcMar>
-              <w:top w:w="100" w:type="dxa"/>
-              <w:left w:w="100" w:type="dxa"/>
-              <w:bottom w:w="100" w:type="dxa"/>
-              <w:right w:w="100" w:type="dxa"/>
-            </w:tcMar>
-          </w:tcPr>
-          <w:p>
-            <w:pPr>
-              <w:pStyle w:val="Titolo2"/>
-              <w:spacing w:before="0" w:after="0"/>
-              <w:ind w:left="100"/>
-              <w:jc w:val="center"/>
-            </w:pPr>
-            <w:r>
-              <w:t>Attore</w:t>
-            </w:r>
-          </w:p>
-        </w:tc>
-        <w:tc>
-          <w:tcPr>
-            <w:tcW w:w="4830" w:type="dxa"/>
-            <w:tcBorders>
-              <w:top w:val="single" w:sz="8" w:space="0" w:color="000000"/>
-              <w:bottom w:val="single" w:sz="8" w:space="0" w:color="000000"/>
-              <w:right w:val="single" w:sz="8" w:space="0" w:color="000000"/>
-            </w:tcBorders>
-            <w:shd w:val="clear" w:color="auto" w:fill="C5F5E7"/>
-            <w:tcMar>
-              <w:top w:w="100" w:type="dxa"/>
-              <w:left w:w="100" w:type="dxa"/>
-              <w:bottom w:w="100" w:type="dxa"/>
-              <w:right w:w="100" w:type="dxa"/>
-            </w:tcMar>
-          </w:tcPr>
-          <w:p>
-            <w:pPr>
-              <w:pStyle w:val="Titolo2"/>
-              <w:spacing w:before="0" w:after="0"/>
-              <w:ind w:left="100"/>
-              <w:jc w:val="center"/>
-            </w:pPr>
-            <w:r>
-              <w:t>Sistema</w:t>
-            </w:r>
-          </w:p>
-        </w:tc>
-      </w:tr>
-      <w:tr>
-        <w:tc>
-          <w:tcPr>
-            <w:tcW w:w="1080" w:type="dxa"/>
-            <w:tcBorders>
-              <w:left w:val="single" w:sz="8" w:space="0" w:color="000000"/>
-              <w:bottom w:val="single" w:sz="8" w:space="0" w:color="000000"/>
-              <w:right w:val="single" w:sz="8" w:space="0" w:color="000000"/>
-            </w:tcBorders>
-            <w:shd w:val="clear" w:color="auto" w:fill="auto"/>
-            <w:tcMar>
-              <w:top w:w="100" w:type="dxa"/>
-              <w:left w:w="100" w:type="dxa"/>
-              <w:bottom w:w="100" w:type="dxa"/>
-              <w:right w:w="100" w:type="dxa"/>
-            </w:tcMar>
-          </w:tcPr>
-          <w:p>
-            <w:pPr>
-              <w:pStyle w:val="Titolo3"/>
-              <w:spacing w:before="0"/>
-              <w:jc w:val="left"/>
-            </w:pPr>
-            <w:r>
-              <w:t>9</w:t>
-            </w:r>
-            <w:r>
-              <w:t>a.1</w:t>
-            </w:r>
-          </w:p>
-        </w:tc>
-        <w:tc>
-          <w:tcPr>
-            <w:tcW w:w="4605" w:type="dxa"/>
-            <w:tcBorders>
-              <w:bottom w:val="single" w:sz="8" w:space="0" w:color="000000"/>
-              <w:right w:val="single" w:sz="8" w:space="0" w:color="000000"/>
-            </w:tcBorders>
-            <w:shd w:val="clear" w:color="auto" w:fill="auto"/>
-            <w:tcMar>
-              <w:top w:w="100" w:type="dxa"/>
-              <w:left w:w="100" w:type="dxa"/>
-              <w:bottom w:w="100" w:type="dxa"/>
-              <w:right w:w="100" w:type="dxa"/>
-            </w:tcMar>
-          </w:tcPr>
-          <w:p>
-            <w:pPr>
-              <w:jc w:val="left"/>
-            </w:pPr>
-            <w:r>
-              <w:t>M</w:t>
-            </w:r>
-            <w:r>
-              <w:t>odifica le tempistiche</w:t>
-            </w:r>
-          </w:p>
-        </w:tc>
-        <w:tc>
-          <w:tcPr>
-            <w:tcW w:w="4830" w:type="dxa"/>
-            <w:tcBorders>
-              <w:bottom w:val="single" w:sz="8" w:space="0" w:color="000000"/>
-              <w:right w:val="single" w:sz="8" w:space="0" w:color="000000"/>
-            </w:tcBorders>
-            <w:shd w:val="clear" w:color="auto" w:fill="auto"/>
-            <w:tcMar>
-              <w:top w:w="100" w:type="dxa"/>
-              <w:left w:w="100" w:type="dxa"/>
-              <w:bottom w:w="100" w:type="dxa"/>
-              <w:right w:w="100" w:type="dxa"/>
-            </w:tcMar>
-          </w:tcPr>
-          <w:p>
-            <w:pPr>
-              <w:jc w:val="left"/>
-            </w:pPr>
-            <w:r>
-              <w:t>Registra la modifica delle tempistiche</w:t>
-            </w:r>
-          </w:p>
-        </w:tc>
-      </w:tr>
-    </w:tbl>
-    <w:p>
-      <w:pPr>
-        <w:pStyle w:val="Titolo1"/>
-        <w:spacing w:after="0"/>
         <w:rPr>
           <w:sz w:val="2"/>
           <w:szCs w:val="2"/>

</xml_diff>